<commit_message>
Tests and document it
</commit_message>
<xml_diff>
--- a/HW_7_206133654_313239378_313417610_308316371.docx
+++ b/HW_7_206133654_313239378_313417610_308316371.docx
@@ -389,13 +389,7 @@
           <w:rtl/>
         </w:rPr>
         <w:br/>
-        <w:t>התקשורת היחידה אותה ביצענו עם חברי הצוות הייתה קבלת גישה לפרויקט שלהם דרך המייל, זאת מפני שלא נזקקנו לסיוע מעב</w:t>
-      </w:r>
-      <w:r>
-        <w:rPr>
-          <w:rtl/>
-        </w:rPr>
-        <w:t>ר לכך.</w:t>
+        <w:t>התקשורת היחידה אותה ביצענו עם חברי הצוות הייתה קבלת גישה לפרויקט שלהם דרך המייל, זאת מפני שלא נזקקנו לסיוע מעבר לכך.</w:t>
       </w:r>
     </w:p>
     <w:p>
@@ -451,13 +445,7 @@
           <w:rtl/>
         </w:rPr>
         <w:br/>
-        <w:t>כאשר הגענו לשלב בו אנו בקיאים מספיק בהבנת הקוד והרגשנו מוכנים להוספת פיצ'ר משבצת סגולה, ניס</w:t>
-      </w:r>
-      <w:r>
-        <w:rPr>
-          <w:rtl/>
-        </w:rPr>
-        <w:t>ינו לפרק את המכלול של משבצת זו.</w:t>
+        <w:t>כאשר הגענו לשלב בו אנו בקיאים מספיק בהבנת הקוד והרגשנו מוכנים להוספת פיצ'ר משבצת סגולה, ניסינו לפרק את המכלול של משבצת זו.</w:t>
       </w:r>
     </w:p>
     <w:p>
@@ -479,19 +467,7 @@
         <w:rPr>
           <w:rtl/>
         </w:rPr>
-        <w:t xml:space="preserve"> להפעלת משבצת סגולה דומה מאוד לטריגר של הפעלת משבצת ירוקה / כתומה ועל כן חיפשנו בקוד היכן פעולה זו מתקיימת והוספנו את טריגר ההפעלה (45 שניות) למשבצת הסגולה. בנוסף, הבנו כי הנחת המשבצת הסגולה דומה מבחינה רעיו</w:t>
-      </w:r>
-      <w:r>
-        <w:rPr>
-          <w:rtl/>
-        </w:rPr>
-        <w:t xml:space="preserve">נית להנחת המשבצות הצהובות (שמונחות רק על משבצות ריקות שחורות) שהוגדרו לפי חוקי המשחק למעט מספר שינויים קלים. על כן, השתמשנו בקוד של הבדיקות הנדרשות טרם הנחת משבצת צהובה לפי המימוש של הקבוצה ומימשנו בדיקות דומות טרם ההנחה של משבצת סגולה. הוספנו בדיקה נוספת </w:t>
-      </w:r>
-      <w:r>
-        <w:rPr>
-          <w:rtl/>
-        </w:rPr>
-        <w:t xml:space="preserve">שתוודא שבעת הנחת משבצת סגולה היא אינה דורסת משבצת קיימת. </w:t>
+        <w:t xml:space="preserve"> להפעלת משבצת סגולה דומה מאוד לטריגר של הפעלת משבצת ירוקה / כתומה ועל כן חיפשנו בקוד היכן פעולה זו מתקיימת והוספנו את טריגר ההפעלה (45 שניות) למשבצת הסגולה. בנוסף, הבנו כי הנחת המשבצת הסגולה דומה מבחינה רעיונית להנחת המשבצות הצהובות (שמונחות רק על משבצות ריקות שחורות) שהוגדרו לפי חוקי המשחק למעט מספר שינויים קלים. על כן, השתמשנו בקוד של הבדיקות הנדרשות טרם הנחת משבצת צהובה לפי המימוש של הקבוצה ומימשנו בדיקות דומות טרם ההנחה של משבצת סגולה. הוספנו בדיקה נוספת שתוודא שבעת הנחת משבצת סגולה היא אינה דורסת משבצת קיימת. </w:t>
       </w:r>
     </w:p>
     <w:p>
@@ -513,13 +489,7 @@
         <w:rPr>
           <w:rtl/>
         </w:rPr>
-        <w:t>" ללוח אשר מחזיר את כל החיילים למצב ההתחל</w:t>
-      </w:r>
-      <w:r>
-        <w:rPr>
-          <w:rtl/>
-        </w:rPr>
-        <w:t>תי למעט הנקודות והטיימרים שנשארים אותו דבר.</w:t>
+        <w:t>" ללוח אשר מחזיר את כל החיילים למצב ההתחלתי למעט הנקודות והטיימרים שנשארים אותו דבר.</w:t>
       </w:r>
     </w:p>
     <w:p>
@@ -580,13 +550,7 @@
         <w:rPr>
           <w:rtl/>
         </w:rPr>
-        <w:t>כאשר שחקן דו</w:t>
-      </w:r>
-      <w:r>
-        <w:rPr>
-          <w:rtl/>
-        </w:rPr>
-        <w:t>רך על המשבצת הסגולה מתבצעת הגרלת מספר רנדומלי בין 0 ל-2 (כולל) ועבור כל מספר החלטנו את הפעולה שמשבצת זו תבצע בעת הדריכה.</w:t>
+        <w:t>כאשר שחקן דורך על המשבצת הסגולה מתבצעת הגרלת מספר רנדומלי בין 0 ל-2 (כולל) ועבור כל מספר החלטנו את הפעולה שמשבצת זו תבצע בעת הדריכה.</w:t>
       </w:r>
     </w:p>
     <w:p>
@@ -624,13 +588,7 @@
         <w:rPr>
           <w:rtl/>
         </w:rPr>
-        <w:t xml:space="preserve"> עבור משבצת ירוקה, השתמשנו בו ושינ</w:t>
-      </w:r>
-      <w:r>
-        <w:rPr>
-          <w:rtl/>
-        </w:rPr>
-        <w:t>ינו את הניקוד בהתאם לדרישות. בחרנו במשבצת ירוקה מתוך הבנה שהפעולות דומות במידה רבה.</w:t>
+        <w:t xml:space="preserve"> עבור משבצת ירוקה, השתמשנו בו ושינינו את הניקוד בהתאם לדרישות. בחרנו במשבצת ירוקה מתוך הבנה שהפעולות דומות במידה רבה.</w:t>
       </w:r>
     </w:p>
     <w:p>
@@ -657,13 +615,7 @@
         <w:rPr>
           <w:rtl/>
         </w:rPr>
-        <w:t xml:space="preserve">בהתאם לתפישתנו, היה חשוב לנו לשמור על הקוד הקיים ולבצע שינויים והתאמות אשר יתאימו לדרישות. לכן גם בפעולה זו השתמשנו במשבצת </w:t>
-      </w:r>
-      <w:r>
-        <w:rPr>
-          <w:rtl/>
-        </w:rPr>
-        <w:t>קיימת שמבצעת פעולה דומה. כאן השתמשנו בקוד של המשבצת הצהובה.</w:t>
+        <w:t>בהתאם לתפישתנו, היה חשוב לנו לשמור על הקוד הקיים ולבצע שינויים והתאמות אשר יתאימו לדרישות. לכן גם בפעולה זו השתמשנו במשבצת קיימת שמבצעת פעולה דומה. כאן השתמשנו בקוד של המשבצת הצהובה.</w:t>
       </w:r>
     </w:p>
     <w:p>
@@ -712,13 +664,7 @@
         <w:rPr>
           <w:rtl/>
         </w:rPr>
-        <w:t xml:space="preserve"> אשר מאפסת את לוח המשחק (לוח חדש עם 12 חיילים שחורים ו-12 חיילים לבנים במיקומם ההתחלתי) אבל לא מאפסת את הטיימרים ואת ניקוד השחקנים. כד</w:t>
-      </w:r>
-      <w:r>
-        <w:rPr>
-          <w:rtl/>
-        </w:rPr>
-        <w:t xml:space="preserve">י לשמור על עקרונות מודל </w:t>
+        <w:t xml:space="preserve"> אשר מאפסת את לוח המשחק (לוח חדש עם 12 חיילים שחורים ו-12 חיילים לבנים במיקומם ההתחלתי) אבל לא מאפסת את הטיימרים ואת ניקוד השחקנים. כדי לשמור על עקרונות מודל </w:t>
       </w:r>
       <w:r>
         <w:t>MVC</w:t>
@@ -786,13 +732,7 @@
         <w:rPr>
           <w:rtl/>
         </w:rPr>
-        <w:t>נוכחנו ל</w:t>
-      </w:r>
-      <w:r>
-        <w:rPr>
-          <w:rtl/>
-        </w:rPr>
-        <w:t xml:space="preserve">גלות שהקוד מתועד בצורה חלקית בלבד. מרבית התיעוד הנמצא בקוד שלהם הינו תיעוד מקוד שככל הנראה נלקח מן האינטרנט ועליו התבסס המשחק. יתר הקוד שהקבוצה יצרה, </w:t>
+        <w:t xml:space="preserve">נוכחנו לגלות שהקוד מתועד בצורה חלקית בלבד. מרבית התיעוד הנמצא בקוד שלהם הינו תיעוד מקוד שככל הנראה נלקח מן האינטרנט ועליו התבסס המשחק. יתר הקוד שהקבוצה יצרה, </w:t>
       </w:r>
       <w:proofErr w:type="spellStart"/>
       <w:r>
@@ -813,13 +753,7 @@
           <w:rtl/>
         </w:rPr>
         <w:br/>
-        <w:t>עם זאת, נציין כי הקוד אותו כתבה הקבוצה הינו קוד קריא הנכתב בצורה מסודרת וברורה ו</w:t>
-      </w:r>
-      <w:r>
-        <w:rPr>
-          <w:rtl/>
-        </w:rPr>
-        <w:t>לכן לאחר מעבר על הקוד הבנו בקירוב במה מדובר ולאיזו פעולה כל מתודה שייכת. כאשר לא הצלחנו להבין כיצד מגיעים מנקודה מסוימת לנקודה אחרת בקוד ביצעו את תהליך ה-</w:t>
+        <w:t>עם זאת, נציין כי הקוד אותו כתבה הקבוצה הינו קוד קריא הנכתב בצורה מסודרת וברורה ולכן לאחר מעבר על הקוד הבנו בקירוב במה מדובר ולאיזו פעולה כל מתודה שייכת. כאשר לא הצלחנו להבין כיצד מגיעים מנקודה מסוימת לנקודה אחרת בקוד ביצעו את תהליך ה-</w:t>
       </w:r>
       <w:proofErr w:type="spellStart"/>
       <w:r>
@@ -894,18 +828,15 @@
     <w:p>
       <w:pPr>
         <w:bidi/>
-      </w:pPr>
-      <w:r>
-        <w:rPr>
-          <w:rtl/>
-        </w:rPr>
-        <w:t>על מנת להיות בטוחים שלא נגרמו בעיות בפיצ'רים האחר</w:t>
-      </w:r>
-      <w:r>
-        <w:rPr>
-          <w:rtl/>
-        </w:rPr>
-        <w:t xml:space="preserve">ים ובשאר הקוד בעקבות המימוש שלנו שהתבסס מאוד על המימוש של משבצת ירוקה, השתמשנו בבדיקות היחידה השונות שרשמו קבוצת </w:t>
+        <w:rPr>
+          <w:rtl/>
+        </w:rPr>
+      </w:pPr>
+      <w:r>
+        <w:rPr>
+          <w:rtl/>
+        </w:rPr>
+        <w:t xml:space="preserve">על מנת להיות בטוחים שלא נגרמו בעיות בפיצ'רים האחרים ובשאר הקוד בעקבות המימוש שלנו שהתבסס מאוד על המימוש של משבצת ירוקה, השתמשנו בבדיקות היחידה השונות שרשמו קבוצת </w:t>
       </w:r>
       <w:proofErr w:type="spellStart"/>
       <w:r>
@@ -923,13 +854,7 @@
           <w:rtl/>
         </w:rPr>
         <w:br/>
-        <w:t>זאת ועוד, ישבנו כל אחד מחברי הקבוצה לנסו</w:t>
-      </w:r>
-      <w:r>
-        <w:rPr>
-          <w:rtl/>
-        </w:rPr>
-        <w:t>ת כמה מקרי קצה לגבי המשבצת הסגולה, באופן שבוצע דרך ה-</w:t>
+        <w:t>זאת ועוד, ישבנו כל אחד מחברי הקבוצה לנסות כמה מקרי קצה לגבי המשבצת הסגולה, באופן שבוצע דרך ה-</w:t>
       </w:r>
       <w:proofErr w:type="spellStart"/>
       <w:r>
@@ -951,7 +876,299 @@
         <w:rPr>
           <w:rtl/>
         </w:rPr>
-        <w:t xml:space="preserve"> בדקנו שבאמת אין שגיאות מסוימות מבחינת לוגיקה בשאר המודולים או מבחינת ויזואליזציה. </w:t>
+        <w:t xml:space="preserve"> בדקנו שבאמת אין שגיאות מסוימות מבחינת לוגיקה בשאר המודולים או מבחינת ויזואליזציה.</w:t>
+      </w:r>
+    </w:p>
+    <w:p>
+      <w:pPr>
+        <w:bidi/>
+        <w:rPr>
+          <w:rtl/>
+        </w:rPr>
+      </w:pPr>
+    </w:p>
+    <w:p>
+      <w:pPr>
+        <w:bidi/>
+        <w:rPr>
+          <w:rtl/>
+          <w:lang w:val="en-US"/>
+        </w:rPr>
+      </w:pPr>
+      <w:r>
+        <w:rPr>
+          <w:rFonts w:hint="cs"/>
+          <w:rtl/>
+        </w:rPr>
+        <w:t xml:space="preserve">נציין שיש בדיקת </w:t>
+      </w:r>
+      <w:r>
+        <w:rPr>
+          <w:lang w:val="en-US"/>
+        </w:rPr>
+        <w:t>Junit</w:t>
+      </w:r>
+      <w:r>
+        <w:rPr>
+          <w:rFonts w:hint="cs"/>
+          <w:rtl/>
+          <w:lang w:val="en-US"/>
+        </w:rPr>
+        <w:t xml:space="preserve"> אחת שנופלת</w:t>
+      </w:r>
+      <w:r>
+        <w:rPr>
+          <w:rFonts w:hint="cs"/>
+          <w:rtl/>
+          <w:lang w:val="en-US"/>
+        </w:rPr>
+        <w:t>.</w:t>
+      </w:r>
+      <w:r>
+        <w:rPr>
+          <w:rFonts w:hint="cs"/>
+          <w:rtl/>
+          <w:lang w:val="en-US"/>
+        </w:rPr>
+        <w:t xml:space="preserve"> </w:t>
+      </w:r>
+      <w:r>
+        <w:rPr>
+          <w:rFonts w:hint="cs"/>
+          <w:rtl/>
+          <w:lang w:val="en-US"/>
+        </w:rPr>
+        <w:t>בדיקה ז</w:t>
+      </w:r>
+      <w:r>
+        <w:rPr>
+          <w:rFonts w:hint="cs"/>
+          <w:rtl/>
+          <w:lang w:val="en-US"/>
+        </w:rPr>
+        <w:t xml:space="preserve">ו </w:t>
+      </w:r>
+      <w:r>
+        <w:rPr>
+          <w:rFonts w:hint="cs"/>
+          <w:rtl/>
+          <w:lang w:val="en-US"/>
+        </w:rPr>
+        <w:t>נועדה לבדוק</w:t>
+      </w:r>
+      <w:r>
+        <w:rPr>
+          <w:rFonts w:hint="cs"/>
+          <w:rtl/>
+          <w:lang w:val="en-US"/>
+        </w:rPr>
+        <w:t xml:space="preserve"> הוספת שאלה וכאשר </w:t>
+      </w:r>
+      <w:r>
+        <w:rPr>
+          <w:rFonts w:hint="cs"/>
+          <w:rtl/>
+          <w:lang w:val="en-US"/>
+        </w:rPr>
+        <w:t xml:space="preserve">מריצים </w:t>
+      </w:r>
+      <w:r>
+        <w:rPr>
+          <w:rFonts w:hint="cs"/>
+          <w:rtl/>
+          <w:lang w:val="en-US"/>
+        </w:rPr>
+        <w:t>אותה</w:t>
+      </w:r>
+      <w:r>
+        <w:rPr>
+          <w:rFonts w:hint="cs"/>
+          <w:rtl/>
+          <w:lang w:val="en-US"/>
+        </w:rPr>
+        <w:t xml:space="preserve"> היא מוסיפה </w:t>
+      </w:r>
+      <w:r>
+        <w:rPr>
+          <w:rFonts w:hint="cs"/>
+          <w:rtl/>
+          <w:lang w:val="en-US"/>
+        </w:rPr>
+        <w:t xml:space="preserve">שאלה </w:t>
+      </w:r>
+      <w:proofErr w:type="spellStart"/>
+      <w:r>
+        <w:rPr>
+          <w:rFonts w:hint="cs"/>
+          <w:rtl/>
+          <w:lang w:val="en-US"/>
+        </w:rPr>
+        <w:t>דיפולטיבית</w:t>
+      </w:r>
+      <w:proofErr w:type="spellEnd"/>
+      <w:r>
+        <w:rPr>
+          <w:rFonts w:hint="cs"/>
+          <w:rtl/>
+          <w:lang w:val="en-US"/>
+        </w:rPr>
+        <w:t xml:space="preserve">. </w:t>
+      </w:r>
+      <w:r>
+        <w:rPr>
+          <w:rFonts w:hint="cs"/>
+          <w:rtl/>
+          <w:lang w:val="en-US"/>
+        </w:rPr>
+        <w:t>מכיוון ששאלה זו כבר הוספה לקובץ השאלות ו</w:t>
+      </w:r>
+      <w:r>
+        <w:rPr>
+          <w:rFonts w:hint="cs"/>
+          <w:rtl/>
+          <w:lang w:val="en-US"/>
+        </w:rPr>
+        <w:t>גם אם נמחק אותה או נשנה את ה</w:t>
+      </w:r>
+      <w:r>
+        <w:rPr>
+          <w:rFonts w:hint="cs"/>
+          <w:rtl/>
+          <w:lang w:val="en-US"/>
+        </w:rPr>
+        <w:t xml:space="preserve">שאלה </w:t>
+      </w:r>
+      <w:proofErr w:type="spellStart"/>
+      <w:r>
+        <w:rPr>
+          <w:rFonts w:hint="cs"/>
+          <w:rtl/>
+          <w:lang w:val="en-US"/>
+        </w:rPr>
+        <w:t>הדיפולטיבית</w:t>
+      </w:r>
+      <w:proofErr w:type="spellEnd"/>
+      <w:r>
+        <w:rPr>
+          <w:rFonts w:hint="cs"/>
+          <w:rtl/>
+          <w:lang w:val="en-US"/>
+        </w:rPr>
+        <w:t xml:space="preserve"> היא ת</w:t>
+      </w:r>
+      <w:r>
+        <w:rPr>
+          <w:rFonts w:hint="cs"/>
+          <w:rtl/>
+          <w:lang w:val="en-US"/>
+        </w:rPr>
+        <w:t>תווס</w:t>
+      </w:r>
+      <w:r>
+        <w:rPr>
+          <w:rFonts w:hint="cs"/>
+          <w:rtl/>
+          <w:lang w:val="en-US"/>
+        </w:rPr>
+        <w:t>ף</w:t>
+      </w:r>
+      <w:r>
+        <w:rPr>
+          <w:rFonts w:hint="cs"/>
+          <w:rtl/>
+          <w:lang w:val="en-US"/>
+        </w:rPr>
+        <w:t xml:space="preserve"> בעת הרצה של ה-</w:t>
+      </w:r>
+      <w:r>
+        <w:rPr>
+          <w:rFonts w:hint="cs"/>
+          <w:lang w:val="en-US"/>
+        </w:rPr>
+        <w:t>J</w:t>
+      </w:r>
+      <w:r>
+        <w:rPr>
+          <w:lang w:val="en-US"/>
+        </w:rPr>
+        <w:t>unit</w:t>
+      </w:r>
+      <w:r>
+        <w:rPr>
+          <w:rFonts w:hint="cs"/>
+          <w:rtl/>
+          <w:lang w:val="en-US"/>
+        </w:rPr>
+        <w:t xml:space="preserve"> </w:t>
+      </w:r>
+      <w:r>
+        <w:rPr>
+          <w:rFonts w:hint="cs"/>
+          <w:rtl/>
+          <w:lang w:val="en-US"/>
+        </w:rPr>
+        <w:t>ואם נריץ שוב את ה-</w:t>
+      </w:r>
+      <w:r>
+        <w:rPr>
+          <w:lang w:val="en-US"/>
+        </w:rPr>
+        <w:t>Junit</w:t>
+      </w:r>
+      <w:r>
+        <w:rPr>
+          <w:rFonts w:hint="cs"/>
+          <w:rtl/>
+          <w:lang w:val="en-US"/>
+        </w:rPr>
+        <w:t xml:space="preserve"> נקבל שהיא נכשלה.</w:t>
+      </w:r>
+      <w:r>
+        <w:rPr>
+          <w:rtl/>
+          <w:lang w:val="en-US"/>
+        </w:rPr>
+        <w:br/>
+      </w:r>
+      <w:r>
+        <w:rPr>
+          <w:rFonts w:hint="cs"/>
+          <w:rtl/>
+          <w:lang w:val="en-US"/>
+        </w:rPr>
+        <w:t>הגענו למסקנה שבדיקה זו אינה רלוונטית ואינה מעידה על טעות בקוד הוספת השאלה אלא</w:t>
+      </w:r>
+      <w:r>
+        <w:rPr>
+          <w:rFonts w:hint="cs"/>
+          <w:rtl/>
+          <w:lang w:val="en-US"/>
+        </w:rPr>
+        <w:t xml:space="preserve"> שהבדיקה לא לגמרי יעילה. בדקנו בנפרד </w:t>
+      </w:r>
+      <w:r>
+        <w:rPr>
+          <w:rFonts w:hint="cs"/>
+          <w:rtl/>
+          <w:lang w:val="en-US"/>
+        </w:rPr>
+        <w:t xml:space="preserve">אפשרות של </w:t>
+      </w:r>
+      <w:r>
+        <w:rPr>
+          <w:rFonts w:hint="cs"/>
+          <w:rtl/>
+          <w:lang w:val="en-US"/>
+        </w:rPr>
+        <w:t xml:space="preserve">הוספת שאלה </w:t>
+      </w:r>
+      <w:r>
+        <w:rPr>
+          <w:rFonts w:hint="cs"/>
+          <w:rtl/>
+          <w:lang w:val="en-US"/>
+        </w:rPr>
+        <w:t>ואכן היא עובדת.</w:t>
       </w:r>
     </w:p>
     <w:sectPr>

</xml_diff>